<commit_message>
Added css and ajax method
</commit_message>
<xml_diff>
--- a/Birokracija/Tko-to-tipka_Dnevnik.docx
+++ b/Birokracija/Tko-to-tipka_Dnevnik.docx
@@ -25,7 +25,7 @@
           <w:sz w:val="36"/>
           <w:szCs w:val="36"/>
         </w:rPr>
-        <w:t>Tjedan (30.10 – 06.11) :</w:t>
+        <w:t xml:space="preserve">Tjedan (30.10 – 06.11) </w:t>
       </w:r>
     </w:p>
     <w:p>
@@ -273,8 +273,8 @@
         <w:rPr>
           <w:rFonts w:ascii="Arial" w:hAnsi="Arial" w:cs="Arial"/>
           <w:color w:val="000000"/>
-          <w:sz w:val="23"/>
-          <w:szCs w:val="23"/>
+          <w:sz w:val="24"/>
+          <w:szCs w:val="24"/>
           <w:lang w:val="en-US"/>
         </w:rPr>
         <w:t xml:space="preserve">+ </w:t>
@@ -283,8 +283,8 @@
         <w:rPr>
           <w:rFonts w:ascii="Arial" w:hAnsi="Arial" w:cs="Arial"/>
           <w:color w:val="000000"/>
-          <w:sz w:val="23"/>
-          <w:szCs w:val="23"/>
+          <w:sz w:val="24"/>
+          <w:szCs w:val="24"/>
         </w:rPr>
         <w:t>Unutar tog statickog html-a postoji javascript koji hvata sve stistute tipke i prikazuje uhvaceno na dnu dokumenta [arijana]</w:t>
       </w:r>
@@ -316,21 +316,20 @@
     <w:p>
       <w:pPr>
         <w:pStyle w:val="ListParagraph"/>
-        <w:ind w:left="367"/>
-        <w:rPr>
-          <w:rFonts w:ascii="Arial" w:hAnsi="Arial" w:cs="Times New Roman"/>
-          <w:sz w:val="24"/>
-          <w:szCs w:val="24"/>
-        </w:rPr>
-      </w:pPr>
-      <w:r>
-        <w:rPr>
-          <w:rFonts w:ascii="Arial" w:hAnsi="Arial" w:cs="Times New Roman"/>
-          <w:sz w:val="24"/>
-          <w:szCs w:val="24"/>
-        </w:rPr>
-        <w:t xml:space="preserve">3. </w:t>
-      </w:r>
+        <w:numPr>
+          <w:ilvl w:val="0"/>
+          <w:numId w:val="3"/>
+        </w:numPr>
+        <w:suppressAutoHyphens/>
+        <w:contextualSpacing w:val="0"/>
+        <w:rPr>
+          <w:rFonts w:ascii="Arial" w:hAnsi="Arial" w:cs="Times New Roman"/>
+          <w:b/>
+          <w:bCs/>
+          <w:sz w:val="36"/>
+          <w:szCs w:val="36"/>
+        </w:rPr>
+      </w:pPr>
       <w:r>
         <w:rPr>
           <w:rFonts w:ascii="Arial" w:hAnsi="Arial" w:cs="Times New Roman"/>
@@ -371,51 +370,38 @@
       <w:r>
         <w:rPr>
           <w:rFonts w:ascii="Arial" w:hAnsi="Arial" w:cs="Times New Roman"/>
-          <w:sz w:val="24"/>
-          <w:szCs w:val="24"/>
-        </w:rPr>
-        <w:t>Pocetak algoritma za uspoređivanje, dohvat podataka trenutnog korisnika te metoda eliminacije korisnika iz baze koji to nisu. Npr. (tomislav je u 1min unio 20 riječi, a trenutna osoba 70. Eliminacija tomislava)  [jelena]</w:t>
-      </w:r>
-    </w:p>
-    <w:p>
-      <w:pPr>
-        <w:pStyle w:val="ListParagraph"/>
-        <w:ind w:left="350"/>
-        <w:rPr>
-          <w:rFonts w:ascii="Arial" w:hAnsi="Arial" w:cs="Times New Roman"/>
-          <w:sz w:val="24"/>
-          <w:szCs w:val="24"/>
-          <w:lang w:val="en-US"/>
-        </w:rPr>
-      </w:pPr>
-      <w:r>
-        <w:rPr>
-          <w:rFonts w:ascii="Arial" w:hAnsi="Arial" w:cs="Times New Roman"/>
-          <w:sz w:val="24"/>
-          <w:szCs w:val="24"/>
-        </w:rPr>
-        <w:t xml:space="preserve">4. </w:t>
-      </w:r>
-      <w:r>
-        <w:rPr>
-          <w:rFonts w:ascii="Arial" w:hAnsi="Arial" w:cs="Times New Roman"/>
+          <w:bCs/>
+          <w:sz w:val="24"/>
+          <w:szCs w:val="24"/>
+        </w:rPr>
+        <w:t>Međuispiti</w:t>
+      </w:r>
+    </w:p>
+    <w:p>
+      <w:pPr>
+        <w:pStyle w:val="ListParagraph"/>
+        <w:numPr>
+          <w:ilvl w:val="0"/>
+          <w:numId w:val="3"/>
+        </w:numPr>
+        <w:suppressAutoHyphens/>
+        <w:contextualSpacing w:val="0"/>
+        <w:rPr>
+          <w:rFonts w:ascii="Arial" w:hAnsi="Arial" w:cs="Arial"/>
+          <w:b/>
+          <w:sz w:val="36"/>
+          <w:szCs w:val="36"/>
+        </w:rPr>
+      </w:pPr>
+      <w:r>
+        <w:rPr>
+          <w:rFonts w:ascii="Arial" w:hAnsi="Arial" w:cs="Arial"/>
           <w:b/>
           <w:bCs/>
           <w:sz w:val="36"/>
           <w:szCs w:val="36"/>
-          <w:lang w:val="en-US"/>
-        </w:rPr>
-        <w:t>T</w:t>
-      </w:r>
-      <w:r>
-        <w:rPr>
-          <w:rFonts w:ascii="Arial" w:hAnsi="Arial" w:cs="Times New Roman"/>
-          <w:b/>
-          <w:bCs/>
-          <w:sz w:val="36"/>
-          <w:szCs w:val="36"/>
-        </w:rPr>
-        <w:t>jedan (20.11. - 27.11.)</w:t>
+        </w:rPr>
+        <w:t>Tjedan(20.11. - 27.11.)</w:t>
       </w:r>
     </w:p>
     <w:p>
@@ -428,56 +414,58 @@
         <w:suppressAutoHyphens/>
         <w:contextualSpacing w:val="0"/>
         <w:rPr>
-          <w:rFonts w:ascii="Arial" w:hAnsi="Arial" w:cs="Times New Roman"/>
-          <w:sz w:val="24"/>
-          <w:szCs w:val="24"/>
-        </w:rPr>
-      </w:pPr>
-      <w:r>
-        <w:rPr>
-          <w:rFonts w:ascii="Arial" w:hAnsi="Arial" w:cs="Times New Roman"/>
-          <w:sz w:val="24"/>
-          <w:szCs w:val="24"/>
+          <w:rFonts w:ascii="Arial" w:hAnsi="Arial" w:cs="Arial"/>
+          <w:sz w:val="24"/>
+          <w:szCs w:val="24"/>
+        </w:rPr>
+      </w:pPr>
+      <w:r>
+        <w:rPr>
+          <w:rFonts w:ascii="Arial" w:hAnsi="Arial" w:cs="Arial"/>
+          <w:bCs/>
+          <w:sz w:val="24"/>
+          <w:szCs w:val="24"/>
+        </w:rPr>
+        <w:t>Međuispiti</w:t>
+      </w:r>
+    </w:p>
+    <w:p>
+      <w:pPr>
+        <w:pStyle w:val="ListParagraph"/>
+        <w:numPr>
+          <w:ilvl w:val="0"/>
+          <w:numId w:val="3"/>
+        </w:numPr>
+        <w:suppressAutoHyphens/>
+        <w:contextualSpacing w:val="0"/>
+        <w:rPr>
+          <w:rFonts w:ascii="Arial" w:hAnsi="Arial" w:cs="Times New Roman"/>
+          <w:b/>
+          <w:bCs/>
+          <w:sz w:val="36"/>
+          <w:szCs w:val="36"/>
+        </w:rPr>
+      </w:pPr>
+      <w:r>
+        <w:rPr>
+          <w:rFonts w:ascii="Arial" w:hAnsi="Arial" w:cs="Times New Roman"/>
+          <w:b/>
+          <w:bCs/>
+          <w:sz w:val="36"/>
+          <w:szCs w:val="36"/>
           <w:lang w:val="en-US"/>
         </w:rPr>
-        <w:t>F</w:t>
-      </w:r>
-      <w:r>
-        <w:rPr>
-          <w:rFonts w:ascii="Arial" w:hAnsi="Arial" w:cs="Times New Roman"/>
-          <w:sz w:val="24"/>
-          <w:szCs w:val="24"/>
-        </w:rPr>
-        <w:t xml:space="preserve">unkcija koja prima i parsira podatke dobivene iz javascripta </w:t>
-      </w:r>
-      <w:r>
-        <w:rPr>
-          <w:rFonts w:ascii="Arial" w:hAnsi="Arial" w:cs="Times New Roman"/>
-          <w:sz w:val="24"/>
-          <w:szCs w:val="24"/>
-          <w:lang w:val="en-US"/>
-        </w:rPr>
-        <w:t>[</w:t>
-      </w:r>
-      <w:proofErr w:type="spellStart"/>
-      <w:r>
-        <w:rPr>
-          <w:rFonts w:ascii="Arial" w:hAnsi="Arial" w:cs="Times New Roman"/>
-          <w:sz w:val="24"/>
-          <w:szCs w:val="24"/>
-          <w:lang w:val="en-US"/>
-        </w:rPr>
-        <w:t>arijana</w:t>
-      </w:r>
-      <w:proofErr w:type="spellEnd"/>
-      <w:r>
-        <w:rPr>
-          <w:rFonts w:ascii="Arial" w:hAnsi="Arial" w:cs="Times New Roman"/>
-          <w:sz w:val="24"/>
-          <w:szCs w:val="24"/>
-          <w:lang w:val="en-US"/>
-        </w:rPr>
-        <w:t>]</w:t>
+        <w:t>T</w:t>
+      </w:r>
+      <w:r>
+        <w:rPr>
+          <w:rFonts w:ascii="Arial" w:hAnsi="Arial" w:cs="Times New Roman"/>
+          <w:b/>
+          <w:bCs/>
+          <w:sz w:val="36"/>
+          <w:szCs w:val="36"/>
+        </w:rPr>
+        <w:t>jedan (27.11. - 04.12.)</w:t>
       </w:r>
     </w:p>
     <w:p>
@@ -489,20 +477,66 @@
         </w:numPr>
         <w:suppressAutoHyphens/>
         <w:contextualSpacing w:val="0"/>
-      </w:pPr>
-      <w:r>
-        <w:rPr>
-          <w:rFonts w:ascii="Arial" w:hAnsi="Arial" w:cs="Times New Roman"/>
-          <w:sz w:val="24"/>
-          <w:szCs w:val="24"/>
-        </w:rPr>
-        <w:t>Pocetak algoritma za uspoređivanje, dohvat podataka trenutnog korisnika te metoda eliminacije korisnika iz baze koji to nisu. Npr. (tomislav je u 1min unio 20 riječi, a trenutna osoba 70. Eliminacija tomislava)  [jelena]</w:t>
-      </w:r>
+        <w:rPr>
+          <w:rFonts w:ascii="Arial" w:hAnsi="Arial" w:cs="Times New Roman"/>
+          <w:sz w:val="24"/>
+          <w:szCs w:val="24"/>
+        </w:rPr>
+      </w:pPr>
+      <w:r>
+        <w:rPr>
+          <w:rFonts w:ascii="Arial" w:hAnsi="Arial" w:cs="Times New Roman"/>
+          <w:sz w:val="24"/>
+          <w:szCs w:val="24"/>
+        </w:rPr>
+        <w:t>Pocetak algoritma za uspoređivanje, dohvat podataka trenutnog korisnika te metoda eliminacije korisnika iz baze koji to nisu. Npr. (tomislav je u 1min unio 20 riječi, a trenutna osoba 70 - eliminacija tomislava. Tomislav je u prosjeku tipku slova A drzao 2sek., B-0.5sek, itd... a trenutni korisnik ni priblizno blizu tomislavu  -  eliminacija tomislava)  [tomislav, jelena]</w:t>
+      </w:r>
+    </w:p>
+    <w:p>
+      <w:pPr>
+        <w:pStyle w:val="ListParagraph"/>
+        <w:numPr>
+          <w:ilvl w:val="0"/>
+          <w:numId w:val="4"/>
+        </w:numPr>
+        <w:suppressAutoHyphens/>
+        <w:contextualSpacing w:val="0"/>
+        <w:rPr>
+          <w:rFonts w:ascii="Arial" w:hAnsi="Arial" w:cs="Times New Roman"/>
+          <w:sz w:val="24"/>
+          <w:szCs w:val="24"/>
+        </w:rPr>
+      </w:pPr>
+      <w:r>
+        <w:rPr>
+          <w:rFonts w:ascii="Arial" w:hAnsi="Arial" w:cs="Times New Roman"/>
+          <w:sz w:val="24"/>
+          <w:szCs w:val="24"/>
+          <w:lang w:val="en-US"/>
+        </w:rPr>
+        <w:t>F</w:t>
+      </w:r>
+      <w:r>
+        <w:rPr>
+          <w:rFonts w:ascii="Arial" w:hAnsi="Arial" w:cs="Times New Roman"/>
+          <w:sz w:val="24"/>
+          <w:szCs w:val="24"/>
+        </w:rPr>
+        <w:t xml:space="preserve">unkcija koja prima i parsira podatke dobivene iz javascripta </w:t>
+      </w:r>
+      <w:r>
+        <w:rPr>
+          <w:rFonts w:ascii="Arial" w:hAnsi="Arial" w:cs="Times New Roman"/>
+          <w:sz w:val="24"/>
+          <w:szCs w:val="24"/>
+          <w:lang w:val="en-US"/>
+        </w:rPr>
+        <w:t>[arijana]</w:t>
+      </w:r>
+    </w:p>
+    <w:p>
       <w:bookmarkStart w:id="0" w:name="_GoBack"/>
       <w:bookmarkEnd w:id="0"/>
-      <w:r>
-        <w:t xml:space="preserve"> </w:t>
-      </w:r>
     </w:p>
     <w:sectPr>
       <w:pgSz w:w="11906" w:h="16838"/>

</xml_diff>